<commit_message>
first try looking at how to set out assesment task
</commit_message>
<xml_diff>
--- a/SOFTWARE ENGINEERING NOTES RAW.docx
+++ b/SOFTWARE ENGINEERING NOTES RAW.docx
@@ -1985,10 +1985,6 @@
         <w:t xml:space="preserve">or  </w:t>
       </w:r>
       <w:r>
-        <w:rPr>
-          <w:sz w:val="24"/>
-          <w:szCs w:val="24"/>
-        </w:rPr>
         <w:tab/>
       </w:r>
       <w:proofErr w:type="gramEnd"/>
@@ -4366,10 +4362,6 @@
         <w:t>=</w:t>
       </w:r>
       <w:r>
-        <w:rPr>
-          <w:sz w:val="24"/>
-          <w:szCs w:val="24"/>
-        </w:rPr>
         <w:tab/>
       </w:r>
       <w:r>
@@ -6457,40 +6449,254 @@
           <w:sz w:val="24"/>
           <w:szCs w:val="24"/>
         </w:rPr>
+        <w:lastRenderedPageBreak/>
+        <w:drawing>
+          <wp:inline distT="0" distB="0" distL="0" distR="0" wp14:anchorId="0E857D8A" wp14:editId="14196B6D">
+            <wp:extent cx="5731510" cy="1824355"/>
+            <wp:effectExtent l="0" t="0" r="2540" b="4445"/>
+            <wp:docPr id="1345537004" name="Picture 1" descr="A computer screen shot of numbers and letters&#10;&#10;AI-generated content may be incorrect."/>
+            <wp:cNvGraphicFramePr>
+              <a:graphicFrameLocks xmlns:a="http://schemas.openxmlformats.org/drawingml/2006/main" noChangeAspect="1"/>
+            </wp:cNvGraphicFramePr>
+            <a:graphic xmlns:a="http://schemas.openxmlformats.org/drawingml/2006/main">
+              <a:graphicData uri="http://schemas.openxmlformats.org/drawingml/2006/picture">
+                <pic:pic xmlns:pic="http://schemas.openxmlformats.org/drawingml/2006/picture">
+                  <pic:nvPicPr>
+                    <pic:cNvPr id="1345537004" name="Picture 1" descr="A computer screen shot of numbers and letters&#10;&#10;AI-generated content may be incorrect."/>
+                    <pic:cNvPicPr/>
+                  </pic:nvPicPr>
+                  <pic:blipFill>
+                    <a:blip r:embed="rId7"/>
+                    <a:stretch>
+                      <a:fillRect/>
+                    </a:stretch>
+                  </pic:blipFill>
+                  <pic:spPr>
+                    <a:xfrm>
+                      <a:off x="0" y="0"/>
+                      <a:ext cx="5731510" cy="1824355"/>
+                    </a:xfrm>
+                    <a:prstGeom prst="rect">
+                      <a:avLst/>
+                    </a:prstGeom>
+                  </pic:spPr>
+                </pic:pic>
+              </a:graphicData>
+            </a:graphic>
+          </wp:inline>
+        </w:drawing>
+      </w:r>
+    </w:p>
+    <w:p>
+      <w:pPr>
+        <w:rPr>
+          <w:b/>
+          <w:bCs/>
+          <w:sz w:val="24"/>
+          <w:szCs w:val="24"/>
+        </w:rPr>
+      </w:pPr>
+      <w:r>
+        <w:rPr>
+          <w:b/>
+          <w:bCs/>
+          <w:sz w:val="24"/>
+          <w:szCs w:val="24"/>
+        </w:rPr>
         <w:t>Record (tuple)</w:t>
       </w:r>
     </w:p>
     <w:p>
       <w:pPr>
         <w:rPr>
-          <w:sz w:val="24"/>
-          <w:szCs w:val="24"/>
-        </w:rPr>
-      </w:pPr>
-    </w:p>
-    <w:p>
-      <w:pPr>
-        <w:rPr>
-          <w:sz w:val="24"/>
-          <w:szCs w:val="24"/>
-        </w:rPr>
-      </w:pPr>
-    </w:p>
-    <w:p>
-      <w:pPr>
-        <w:rPr>
-          <w:sz w:val="24"/>
-          <w:szCs w:val="24"/>
-        </w:rPr>
-      </w:pPr>
-    </w:p>
-    <w:p>
-      <w:pPr>
-        <w:rPr>
-          <w:sz w:val="24"/>
-          <w:szCs w:val="24"/>
-        </w:rPr>
-      </w:pPr>
+          <w:b/>
+          <w:bCs/>
+          <w:sz w:val="24"/>
+          <w:szCs w:val="24"/>
+        </w:rPr>
+      </w:pPr>
+    </w:p>
+    <w:p>
+      <w:pPr>
+        <w:rPr>
+          <w:b/>
+          <w:bCs/>
+          <w:sz w:val="24"/>
+          <w:szCs w:val="24"/>
+        </w:rPr>
+      </w:pPr>
+    </w:p>
+    <w:p>
+      <w:pPr>
+        <w:rPr>
+          <w:b/>
+          <w:bCs/>
+          <w:sz w:val="24"/>
+          <w:szCs w:val="24"/>
+        </w:rPr>
+      </w:pPr>
+    </w:p>
+    <w:p>
+      <w:pPr>
+        <w:rPr>
+          <w:b/>
+          <w:bCs/>
+          <w:sz w:val="24"/>
+          <w:szCs w:val="24"/>
+        </w:rPr>
+      </w:pPr>
+      <w:r>
+        <w:rPr>
+          <w:b/>
+          <w:bCs/>
+          <w:sz w:val="24"/>
+          <w:szCs w:val="24"/>
+        </w:rPr>
+        <w:t>Processes from Files</w:t>
+      </w:r>
+    </w:p>
+    <w:p>
+      <w:pPr>
+        <w:pStyle w:val="ListParagraph"/>
+        <w:numPr>
+          <w:ilvl w:val="0"/>
+          <w:numId w:val="7"/>
+        </w:numPr>
+        <w:rPr>
+          <w:b/>
+          <w:bCs/>
+          <w:sz w:val="24"/>
+          <w:szCs w:val="24"/>
+        </w:rPr>
+      </w:pPr>
+      <w:r>
+        <w:rPr>
+          <w:b/>
+          <w:bCs/>
+          <w:sz w:val="24"/>
+          <w:szCs w:val="24"/>
+        </w:rPr>
+        <w:t>.txt – split</w:t>
+      </w:r>
+    </w:p>
+    <w:p>
+      <w:pPr>
+        <w:pStyle w:val="ListParagraph"/>
+        <w:numPr>
+          <w:ilvl w:val="0"/>
+          <w:numId w:val="7"/>
+        </w:numPr>
+        <w:rPr>
+          <w:b/>
+          <w:bCs/>
+          <w:sz w:val="24"/>
+          <w:szCs w:val="24"/>
+        </w:rPr>
+      </w:pPr>
+      <w:proofErr w:type="spellStart"/>
+      <w:r>
+        <w:rPr>
+          <w:b/>
+          <w:bCs/>
+          <w:sz w:val="24"/>
+          <w:szCs w:val="24"/>
+        </w:rPr>
+        <w:t>scv</w:t>
+      </w:r>
+      <w:proofErr w:type="spellEnd"/>
+      <w:r>
+        <w:rPr>
+          <w:b/>
+          <w:bCs/>
+          <w:sz w:val="24"/>
+          <w:szCs w:val="24"/>
+        </w:rPr>
+        <w:t xml:space="preserve"> – tabular</w:t>
+      </w:r>
+    </w:p>
+    <w:p>
+      <w:pPr>
+        <w:pStyle w:val="ListParagraph"/>
+        <w:numPr>
+          <w:ilvl w:val="0"/>
+          <w:numId w:val="7"/>
+        </w:numPr>
+        <w:rPr>
+          <w:b/>
+          <w:bCs/>
+          <w:sz w:val="24"/>
+          <w:szCs w:val="24"/>
+        </w:rPr>
+      </w:pPr>
+      <w:r>
+        <w:rPr>
+          <w:b/>
+          <w:bCs/>
+          <w:sz w:val="24"/>
+          <w:szCs w:val="24"/>
+        </w:rPr>
+        <w:t>Json. - .</w:t>
+      </w:r>
+      <w:proofErr w:type="spellStart"/>
+      <w:r>
+        <w:rPr>
+          <w:b/>
+          <w:bCs/>
+          <w:sz w:val="24"/>
+          <w:szCs w:val="24"/>
+        </w:rPr>
+        <w:t>db</w:t>
+      </w:r>
+      <w:proofErr w:type="spellEnd"/>
+    </w:p>
+    <w:p>
+      <w:pPr>
+        <w:rPr>
+          <w:sz w:val="24"/>
+          <w:szCs w:val="24"/>
+        </w:rPr>
+      </w:pPr>
+    </w:p>
+    <w:p>
+      <w:pPr>
+        <w:rPr>
+          <w:sz w:val="24"/>
+          <w:szCs w:val="24"/>
+        </w:rPr>
+      </w:pPr>
+    </w:p>
+    <w:p>
+      <w:pPr>
+        <w:rPr>
+          <w:sz w:val="24"/>
+          <w:szCs w:val="24"/>
+        </w:rPr>
+      </w:pPr>
+    </w:p>
+    <w:p>
+      <w:pPr>
+        <w:rPr>
+          <w:sz w:val="24"/>
+          <w:szCs w:val="24"/>
+        </w:rPr>
+      </w:pPr>
+    </w:p>
+    <w:p>
+      <w:pPr>
+        <w:rPr>
+          <w:sz w:val="24"/>
+          <w:szCs w:val="24"/>
+        </w:rPr>
+      </w:pPr>
+      <w:proofErr w:type="spellStart"/>
+      <w:r>
+        <w:rPr>
+          <w:sz w:val="24"/>
+          <w:szCs w:val="24"/>
+        </w:rPr>
+        <w:t>Readme.mcl</w:t>
+      </w:r>
+      <w:proofErr w:type="spellEnd"/>
     </w:p>
     <w:p>
       <w:pPr>
@@ -6526,17 +6732,18 @@
     <w:tbl>
       <w:tblPr>
         <w:tblStyle w:val="TableGrid"/>
-        <w:tblW w:w="0" w:type="auto"/>
+        <w:tblW w:w="11340" w:type="dxa"/>
+        <w:tblInd w:w="-1139" w:type="dxa"/>
         <w:tblLook w:val="04A0" w:firstRow="1" w:lastRow="0" w:firstColumn="1" w:lastColumn="0" w:noHBand="0" w:noVBand="1"/>
       </w:tblPr>
       <w:tblGrid>
-        <w:gridCol w:w="6588"/>
-        <w:gridCol w:w="2428"/>
+        <w:gridCol w:w="7727"/>
+        <w:gridCol w:w="3613"/>
       </w:tblGrid>
       <w:tr>
         <w:tc>
           <w:tcPr>
-            <w:tcW w:w="4508" w:type="dxa"/>
+            <w:tcW w:w="7727" w:type="dxa"/>
           </w:tcPr>
           <w:p>
             <w:pPr>
@@ -6567,7 +6774,7 @@
                           <pic:cNvPicPr/>
                         </pic:nvPicPr>
                         <pic:blipFill>
-                          <a:blip r:embed="rId7"/>
+                          <a:blip r:embed="rId8"/>
                           <a:stretch>
                             <a:fillRect/>
                           </a:stretch>
@@ -6591,17 +6798,21 @@
         </w:tc>
         <w:tc>
           <w:tcPr>
-            <w:tcW w:w="4508" w:type="dxa"/>
+            <w:tcW w:w="3613" w:type="dxa"/>
           </w:tcPr>
           <w:p>
             <w:pPr>
               <w:rPr>
+                <w:b/>
+                <w:bCs/>
                 <w:sz w:val="24"/>
                 <w:szCs w:val="24"/>
               </w:rPr>
             </w:pPr>
             <w:r>
               <w:rPr>
+                <w:b/>
+                <w:bCs/>
                 <w:sz w:val="24"/>
                 <w:szCs w:val="24"/>
               </w:rPr>
@@ -6611,12 +6822,16 @@
           <w:p>
             <w:pPr>
               <w:rPr>
+                <w:b/>
+                <w:bCs/>
                 <w:sz w:val="24"/>
                 <w:szCs w:val="24"/>
               </w:rPr>
             </w:pPr>
             <w:r>
               <w:rPr>
+                <w:b/>
+                <w:bCs/>
                 <w:sz w:val="24"/>
                 <w:szCs w:val="24"/>
               </w:rPr>
@@ -6628,11 +6843,14 @@
       <w:tr>
         <w:tc>
           <w:tcPr>
-            <w:tcW w:w="4508" w:type="dxa"/>
+            <w:tcW w:w="7727" w:type="dxa"/>
           </w:tcPr>
           <w:p>
             <w:pPr>
               <w:rPr>
+                <w:b/>
+                <w:bCs/>
+                <w:noProof/>
                 <w:sz w:val="24"/>
                 <w:szCs w:val="24"/>
               </w:rPr>
@@ -6640,9 +6858,205 @@
             <w:r>
               <w:rPr>
                 <w:noProof/>
-                <w:sz w:val="24"/>
-                <w:szCs w:val="24"/>
-              </w:rPr>
+              </w:rPr>
+              <w:drawing>
+                <wp:inline distT="0" distB="0" distL="0" distR="0" wp14:anchorId="2F66604E" wp14:editId="05896A41">
+                  <wp:extent cx="3209925" cy="723900"/>
+                  <wp:effectExtent l="0" t="0" r="0" b="0"/>
+                  <wp:docPr id="1460254602" name="Picture 1460254602"/>
+                  <wp:cNvGraphicFramePr>
+                    <a:graphicFrameLocks xmlns:a="http://schemas.openxmlformats.org/drawingml/2006/main" noChangeAspect="1"/>
+                  </wp:cNvGraphicFramePr>
+                  <a:graphic xmlns:a="http://schemas.openxmlformats.org/drawingml/2006/main">
+                    <a:graphicData uri="http://schemas.openxmlformats.org/drawingml/2006/picture">
+                      <pic:pic xmlns:pic="http://schemas.openxmlformats.org/drawingml/2006/picture">
+                        <pic:nvPicPr>
+                          <pic:cNvPr id="0" name=""/>
+                          <pic:cNvPicPr/>
+                        </pic:nvPicPr>
+                        <pic:blipFill>
+                          <a:blip r:embed="rId9">
+                            <a:extLst>
+                              <a:ext uri="{28A0092B-C50C-407E-A947-70E740481C1C}">
+                                <a14:useLocalDpi xmlns:a14="http://schemas.microsoft.com/office/drawing/2010/main" val="0"/>
+                              </a:ext>
+                            </a:extLst>
+                          </a:blip>
+                          <a:stretch>
+                            <a:fillRect/>
+                          </a:stretch>
+                        </pic:blipFill>
+                        <pic:spPr>
+                          <a:xfrm>
+                            <a:off x="0" y="0"/>
+                            <a:ext cx="3209925" cy="723900"/>
+                          </a:xfrm>
+                          <a:prstGeom prst="rect">
+                            <a:avLst/>
+                          </a:prstGeom>
+                        </pic:spPr>
+                      </pic:pic>
+                    </a:graphicData>
+                  </a:graphic>
+                </wp:inline>
+              </w:drawing>
+            </w:r>
+          </w:p>
+        </w:tc>
+        <w:tc>
+          <w:tcPr>
+            <w:tcW w:w="3613" w:type="dxa"/>
+          </w:tcPr>
+          <w:p>
+            <w:pPr>
+              <w:rPr>
+                <w:b/>
+                <w:bCs/>
+                <w:sz w:val="24"/>
+                <w:szCs w:val="24"/>
+              </w:rPr>
+            </w:pPr>
+            <w:proofErr w:type="gramStart"/>
+            <w:r>
+              <w:rPr>
+                <w:b/>
+                <w:bCs/>
+                <w:sz w:val="24"/>
+                <w:szCs w:val="24"/>
+              </w:rPr>
+              <w:t>.split</w:t>
+            </w:r>
+            <w:proofErr w:type="gramEnd"/>
+            <w:r>
+              <w:rPr>
+                <w:b/>
+                <w:bCs/>
+                <w:sz w:val="24"/>
+                <w:szCs w:val="24"/>
+              </w:rPr>
+              <w:t>( ) function</w:t>
+            </w:r>
+          </w:p>
+        </w:tc>
+      </w:tr>
+      <w:tr>
+        <w:tc>
+          <w:tcPr>
+            <w:tcW w:w="7727" w:type="dxa"/>
+          </w:tcPr>
+          <w:p>
+            <w:pPr>
+              <w:rPr>
+                <w:b/>
+                <w:bCs/>
+                <w:noProof/>
+                <w:sz w:val="24"/>
+                <w:szCs w:val="24"/>
+              </w:rPr>
+            </w:pPr>
+            <w:r>
+              <w:rPr>
+                <w:noProof/>
+              </w:rPr>
+              <w:drawing>
+                <wp:inline distT="0" distB="0" distL="0" distR="0" wp14:anchorId="52CBC2CF" wp14:editId="6DFD4E52">
+                  <wp:extent cx="4038600" cy="342900"/>
+                  <wp:effectExtent l="0" t="0" r="0" b="0"/>
+                  <wp:docPr id="1954341521" name="Picture 1954341521"/>
+                  <wp:cNvGraphicFramePr>
+                    <a:graphicFrameLocks xmlns:a="http://schemas.openxmlformats.org/drawingml/2006/main" noChangeAspect="1"/>
+                  </wp:cNvGraphicFramePr>
+                  <a:graphic xmlns:a="http://schemas.openxmlformats.org/drawingml/2006/main">
+                    <a:graphicData uri="http://schemas.openxmlformats.org/drawingml/2006/picture">
+                      <pic:pic xmlns:pic="http://schemas.openxmlformats.org/drawingml/2006/picture">
+                        <pic:nvPicPr>
+                          <pic:cNvPr id="0" name=""/>
+                          <pic:cNvPicPr/>
+                        </pic:nvPicPr>
+                        <pic:blipFill>
+                          <a:blip r:embed="rId10">
+                            <a:extLst>
+                              <a:ext uri="{28A0092B-C50C-407E-A947-70E740481C1C}">
+                                <a14:useLocalDpi xmlns:a14="http://schemas.microsoft.com/office/drawing/2010/main" val="0"/>
+                              </a:ext>
+                            </a:extLst>
+                          </a:blip>
+                          <a:stretch>
+                            <a:fillRect/>
+                          </a:stretch>
+                        </pic:blipFill>
+                        <pic:spPr>
+                          <a:xfrm>
+                            <a:off x="0" y="0"/>
+                            <a:ext cx="4038600" cy="342900"/>
+                          </a:xfrm>
+                          <a:prstGeom prst="rect">
+                            <a:avLst/>
+                          </a:prstGeom>
+                        </pic:spPr>
+                      </pic:pic>
+                    </a:graphicData>
+                  </a:graphic>
+                </wp:inline>
+              </w:drawing>
+            </w:r>
+          </w:p>
+        </w:tc>
+        <w:tc>
+          <w:tcPr>
+            <w:tcW w:w="3613" w:type="dxa"/>
+          </w:tcPr>
+          <w:p>
+            <w:pPr>
+              <w:rPr>
+                <w:b/>
+                <w:bCs/>
+                <w:sz w:val="24"/>
+                <w:szCs w:val="24"/>
+              </w:rPr>
+            </w:pPr>
+            <w:proofErr w:type="gramStart"/>
+            <w:r>
+              <w:rPr>
+                <w:b/>
+                <w:bCs/>
+                <w:sz w:val="24"/>
+                <w:szCs w:val="24"/>
+              </w:rPr>
+              <w:t>.join</w:t>
+            </w:r>
+            <w:proofErr w:type="gramEnd"/>
+            <w:r>
+              <w:rPr>
+                <w:b/>
+                <w:bCs/>
+                <w:sz w:val="24"/>
+                <w:szCs w:val="24"/>
+              </w:rPr>
+              <w:t>( ) function</w:t>
+            </w:r>
+          </w:p>
+        </w:tc>
+      </w:tr>
+      <w:tr>
+        <w:tc>
+          <w:tcPr>
+            <w:tcW w:w="7727" w:type="dxa"/>
+          </w:tcPr>
+          <w:p>
+            <w:pPr>
+              <w:rPr>
+                <w:sz w:val="24"/>
+                <w:szCs w:val="24"/>
+              </w:rPr>
+            </w:pPr>
+            <w:r>
+              <w:rPr>
+                <w:noProof/>
+                <w:sz w:val="24"/>
+                <w:szCs w:val="24"/>
+              </w:rPr>
+              <w:lastRenderedPageBreak/>
               <w:drawing>
                 <wp:inline distT="0" distB="0" distL="0" distR="0" wp14:anchorId="63AB7397" wp14:editId="437E5A30">
                   <wp:extent cx="2197213" cy="1225613"/>
@@ -6659,7 +7073,7 @@
                           <pic:cNvPicPr/>
                         </pic:nvPicPr>
                         <pic:blipFill>
-                          <a:blip r:embed="rId8"/>
+                          <a:blip r:embed="rId11"/>
                           <a:stretch>
                             <a:fillRect/>
                           </a:stretch>
@@ -6709,7 +7123,7 @@
                           <pic:cNvPicPr/>
                         </pic:nvPicPr>
                         <pic:blipFill>
-                          <a:blip r:embed="rId9"/>
+                          <a:blip r:embed="rId12"/>
                           <a:stretch>
                             <a:fillRect/>
                           </a:stretch>
@@ -6733,17 +7147,21 @@
         </w:tc>
         <w:tc>
           <w:tcPr>
-            <w:tcW w:w="4508" w:type="dxa"/>
+            <w:tcW w:w="3613" w:type="dxa"/>
           </w:tcPr>
           <w:p>
             <w:pPr>
               <w:rPr>
+                <w:b/>
+                <w:bCs/>
                 <w:sz w:val="24"/>
                 <w:szCs w:val="24"/>
               </w:rPr>
             </w:pPr>
             <w:r>
               <w:rPr>
+                <w:b/>
+                <w:bCs/>
                 <w:sz w:val="24"/>
                 <w:szCs w:val="24"/>
               </w:rPr>
@@ -6755,7 +7173,7 @@
       <w:tr>
         <w:tc>
           <w:tcPr>
-            <w:tcW w:w="4508" w:type="dxa"/>
+            <w:tcW w:w="7727" w:type="dxa"/>
           </w:tcPr>
           <w:p>
             <w:pPr>
@@ -6786,7 +7204,7 @@
                           <pic:cNvPicPr/>
                         </pic:nvPicPr>
                         <pic:blipFill>
-                          <a:blip r:embed="rId10"/>
+                          <a:blip r:embed="rId13"/>
                           <a:stretch>
                             <a:fillRect/>
                           </a:stretch>
@@ -6810,35 +7228,25 @@
         </w:tc>
         <w:tc>
           <w:tcPr>
-            <w:tcW w:w="4508" w:type="dxa"/>
+            <w:tcW w:w="3613" w:type="dxa"/>
           </w:tcPr>
           <w:p>
             <w:pPr>
               <w:rPr>
+                <w:b/>
+                <w:bCs/>
                 <w:sz w:val="24"/>
                 <w:szCs w:val="24"/>
               </w:rPr>
             </w:pPr>
             <w:r>
               <w:rPr>
-                <w:sz w:val="24"/>
-                <w:szCs w:val="24"/>
-              </w:rPr>
-              <w:t>A</w:t>
-            </w:r>
-            <w:r>
-              <w:rPr>
-                <w:sz w:val="24"/>
-                <w:szCs w:val="24"/>
-              </w:rPr>
-              <w:t>RRAY</w:t>
-            </w:r>
-            <w:r>
-              <w:rPr>
-                <w:sz w:val="24"/>
-                <w:szCs w:val="24"/>
-              </w:rPr>
-              <w:t xml:space="preserve"> 3x3</w:t>
+                <w:b/>
+                <w:bCs/>
+                <w:sz w:val="24"/>
+                <w:szCs w:val="24"/>
+              </w:rPr>
+              <w:t>ARRAY 3x3</w:t>
             </w:r>
           </w:p>
         </w:tc>
@@ -6846,7 +7254,7 @@
       <w:tr>
         <w:tc>
           <w:tcPr>
-            <w:tcW w:w="4508" w:type="dxa"/>
+            <w:tcW w:w="7727" w:type="dxa"/>
           </w:tcPr>
           <w:p>
             <w:pPr>
@@ -6878,7 +7286,7 @@
                           <pic:cNvPicPr/>
                         </pic:nvPicPr>
                         <pic:blipFill>
-                          <a:blip r:embed="rId11"/>
+                          <a:blip r:embed="rId14"/>
                           <a:stretch>
                             <a:fillRect/>
                           </a:stretch>
@@ -6902,17 +7310,21 @@
         </w:tc>
         <w:tc>
           <w:tcPr>
-            <w:tcW w:w="4508" w:type="dxa"/>
+            <w:tcW w:w="3613" w:type="dxa"/>
           </w:tcPr>
           <w:p>
             <w:pPr>
               <w:rPr>
+                <w:b/>
+                <w:bCs/>
                 <w:sz w:val="24"/>
                 <w:szCs w:val="24"/>
               </w:rPr>
             </w:pPr>
             <w:r>
               <w:rPr>
+                <w:b/>
+                <w:bCs/>
                 <w:sz w:val="24"/>
                 <w:szCs w:val="24"/>
               </w:rPr>
@@ -6924,7 +7336,7 @@
       <w:tr>
         <w:tc>
           <w:tcPr>
-            <w:tcW w:w="4508" w:type="dxa"/>
+            <w:tcW w:w="7727" w:type="dxa"/>
           </w:tcPr>
           <w:p>
             <w:pPr>
@@ -6940,7 +7352,6 @@
                 <w:sz w:val="24"/>
                 <w:szCs w:val="24"/>
               </w:rPr>
-              <w:lastRenderedPageBreak/>
               <w:drawing>
                 <wp:inline distT="0" distB="0" distL="0" distR="0" wp14:anchorId="5A026C15" wp14:editId="0A92C5F8">
                   <wp:extent cx="4046539" cy="1759209"/>
@@ -6957,7 +7368,7 @@
                           <pic:cNvPicPr/>
                         </pic:nvPicPr>
                         <pic:blipFill>
-                          <a:blip r:embed="rId12"/>
+                          <a:blip r:embed="rId15"/>
                           <a:stretch>
                             <a:fillRect/>
                           </a:stretch>
@@ -6981,17 +7392,21 @@
         </w:tc>
         <w:tc>
           <w:tcPr>
-            <w:tcW w:w="4508" w:type="dxa"/>
+            <w:tcW w:w="3613" w:type="dxa"/>
           </w:tcPr>
           <w:p>
             <w:pPr>
               <w:rPr>
+                <w:b/>
+                <w:bCs/>
                 <w:sz w:val="24"/>
                 <w:szCs w:val="24"/>
               </w:rPr>
             </w:pPr>
             <w:r>
               <w:rPr>
+                <w:b/>
+                <w:bCs/>
                 <w:sz w:val="24"/>
                 <w:szCs w:val="24"/>
               </w:rPr>
@@ -7000,6 +7415,176 @@
           </w:p>
         </w:tc>
       </w:tr>
+      <w:tr>
+        <w:tc>
+          <w:tcPr>
+            <w:tcW w:w="7727" w:type="dxa"/>
+          </w:tcPr>
+          <w:p>
+            <w:pPr>
+              <w:rPr>
+                <w:noProof/>
+                <w:sz w:val="24"/>
+                <w:szCs w:val="24"/>
+              </w:rPr>
+            </w:pPr>
+            <w:r>
+              <w:rPr>
+                <w:noProof/>
+                <w:sz w:val="24"/>
+                <w:szCs w:val="24"/>
+              </w:rPr>
+              <w:lastRenderedPageBreak/>
+              <w:drawing>
+                <wp:anchor distT="0" distB="0" distL="114300" distR="114300" simplePos="0" relativeHeight="251662337" behindDoc="0" locked="0" layoutInCell="1" allowOverlap="1" wp14:anchorId="09A8790C" wp14:editId="471E5B8D">
+                  <wp:simplePos x="0" y="0"/>
+                  <wp:positionH relativeFrom="column">
+                    <wp:posOffset>6211</wp:posOffset>
+                  </wp:positionH>
+                  <wp:positionV relativeFrom="paragraph">
+                    <wp:posOffset>418</wp:posOffset>
+                  </wp:positionV>
+                  <wp:extent cx="3282950" cy="387350"/>
+                  <wp:effectExtent l="0" t="0" r="0" b="0"/>
+                  <wp:wrapSquare wrapText="bothSides"/>
+                  <wp:docPr id="1067221461" name="Picture 1"/>
+                  <wp:cNvGraphicFramePr>
+                    <a:graphicFrameLocks xmlns:a="http://schemas.openxmlformats.org/drawingml/2006/main" noChangeAspect="1"/>
+                  </wp:cNvGraphicFramePr>
+                  <a:graphic xmlns:a="http://schemas.openxmlformats.org/drawingml/2006/main">
+                    <a:graphicData uri="http://schemas.openxmlformats.org/drawingml/2006/picture">
+                      <pic:pic xmlns:pic="http://schemas.openxmlformats.org/drawingml/2006/picture">
+                        <pic:nvPicPr>
+                          <pic:cNvPr id="1067221461" name=""/>
+                          <pic:cNvPicPr/>
+                        </pic:nvPicPr>
+                        <pic:blipFill>
+                          <a:blip r:embed="rId16">
+                            <a:extLst>
+                              <a:ext uri="{28A0092B-C50C-407E-A947-70E740481C1C}">
+                                <a14:useLocalDpi xmlns:a14="http://schemas.microsoft.com/office/drawing/2010/main" val="0"/>
+                              </a:ext>
+                            </a:extLst>
+                          </a:blip>
+                          <a:stretch>
+                            <a:fillRect/>
+                          </a:stretch>
+                        </pic:blipFill>
+                        <pic:spPr>
+                          <a:xfrm>
+                            <a:off x="0" y="0"/>
+                            <a:ext cx="3282950" cy="387350"/>
+                          </a:xfrm>
+                          <a:prstGeom prst="rect">
+                            <a:avLst/>
+                          </a:prstGeom>
+                        </pic:spPr>
+                      </pic:pic>
+                    </a:graphicData>
+                  </a:graphic>
+                </wp:anchor>
+              </w:drawing>
+            </w:r>
+            <w:r>
+              <w:rPr>
+                <w:noProof/>
+                <w:sz w:val="24"/>
+                <w:szCs w:val="24"/>
+              </w:rPr>
+              <w:drawing>
+                <wp:inline distT="0" distB="0" distL="0" distR="0" wp14:anchorId="205D41C2" wp14:editId="31987C89">
+                  <wp:extent cx="2876698" cy="1085906"/>
+                  <wp:effectExtent l="0" t="0" r="0" b="0"/>
+                  <wp:docPr id="1157239209" name="Picture 1"/>
+                  <wp:cNvGraphicFramePr>
+                    <a:graphicFrameLocks xmlns:a="http://schemas.openxmlformats.org/drawingml/2006/main" noChangeAspect="1"/>
+                  </wp:cNvGraphicFramePr>
+                  <a:graphic xmlns:a="http://schemas.openxmlformats.org/drawingml/2006/main">
+                    <a:graphicData uri="http://schemas.openxmlformats.org/drawingml/2006/picture">
+                      <pic:pic xmlns:pic="http://schemas.openxmlformats.org/drawingml/2006/picture">
+                        <pic:nvPicPr>
+                          <pic:cNvPr id="1157239209" name=""/>
+                          <pic:cNvPicPr/>
+                        </pic:nvPicPr>
+                        <pic:blipFill>
+                          <a:blip r:embed="rId17"/>
+                          <a:stretch>
+                            <a:fillRect/>
+                          </a:stretch>
+                        </pic:blipFill>
+                        <pic:spPr>
+                          <a:xfrm>
+                            <a:off x="0" y="0"/>
+                            <a:ext cx="2876698" cy="1085906"/>
+                          </a:xfrm>
+                          <a:prstGeom prst="rect">
+                            <a:avLst/>
+                          </a:prstGeom>
+                        </pic:spPr>
+                      </pic:pic>
+                    </a:graphicData>
+                  </a:graphic>
+                </wp:inline>
+              </w:drawing>
+            </w:r>
+          </w:p>
+        </w:tc>
+        <w:tc>
+          <w:tcPr>
+            <w:tcW w:w="3613" w:type="dxa"/>
+          </w:tcPr>
+          <w:p>
+            <w:pPr>
+              <w:rPr>
+                <w:b/>
+                <w:bCs/>
+                <w:sz w:val="24"/>
+                <w:szCs w:val="24"/>
+              </w:rPr>
+            </w:pPr>
+            <w:r>
+              <w:rPr>
+                <w:b/>
+                <w:bCs/>
+                <w:sz w:val="24"/>
+                <w:szCs w:val="24"/>
+              </w:rPr>
+              <w:t>RANDOMISER</w:t>
+            </w:r>
+          </w:p>
+        </w:tc>
+      </w:tr>
+      <w:tr>
+        <w:tc>
+          <w:tcPr>
+            <w:tcW w:w="7727" w:type="dxa"/>
+          </w:tcPr>
+          <w:p>
+            <w:pPr>
+              <w:rPr>
+                <w:noProof/>
+                <w:sz w:val="24"/>
+                <w:szCs w:val="24"/>
+              </w:rPr>
+            </w:pPr>
+          </w:p>
+        </w:tc>
+        <w:tc>
+          <w:tcPr>
+            <w:tcW w:w="3613" w:type="dxa"/>
+          </w:tcPr>
+          <w:p>
+            <w:pPr>
+              <w:rPr>
+                <w:b/>
+                <w:bCs/>
+                <w:sz w:val="24"/>
+                <w:szCs w:val="24"/>
+              </w:rPr>
+            </w:pPr>
+          </w:p>
+        </w:tc>
+      </w:tr>
     </w:tbl>
     <w:p>
       <w:pPr>
@@ -7008,60 +7593,6 @@
           <w:szCs w:val="24"/>
         </w:rPr>
       </w:pPr>
-    </w:p>
-    <w:p>
-      <w:pPr>
-        <w:rPr>
-          <w:sz w:val="24"/>
-          <w:szCs w:val="24"/>
-        </w:rPr>
-      </w:pPr>
-    </w:p>
-    <w:p>
-      <w:pPr>
-        <w:rPr>
-          <w:sz w:val="24"/>
-          <w:szCs w:val="24"/>
-        </w:rPr>
-      </w:pPr>
-    </w:p>
-    <w:p>
-      <w:pPr>
-        <w:rPr>
-          <w:sz w:val="24"/>
-          <w:szCs w:val="24"/>
-        </w:rPr>
-      </w:pPr>
-    </w:p>
-    <w:p>
-      <w:pPr>
-        <w:rPr>
-          <w:sz w:val="24"/>
-          <w:szCs w:val="24"/>
-        </w:rPr>
-      </w:pPr>
-      <w:r>
-        <w:rPr>
-          <w:sz w:val="24"/>
-          <w:szCs w:val="24"/>
-        </w:rPr>
-        <w:t>ASSESMENT TASK 1 WHAT WE KNOW</w:t>
-      </w:r>
-    </w:p>
-    <w:p>
-      <w:pPr>
-        <w:rPr>
-          <w:sz w:val="24"/>
-          <w:szCs w:val="24"/>
-        </w:rPr>
-      </w:pPr>
-      <w:r>
-        <w:rPr>
-          <w:sz w:val="24"/>
-          <w:szCs w:val="24"/>
-        </w:rPr>
-        <w:t>Creating an application that is a quiz</w:t>
-      </w:r>
     </w:p>
     <w:sectPr>
       <w:pgSz w:w="11906" w:h="16838"/>
@@ -7071,6 +7602,14 @@
     </w:sectPr>
   </w:body>
 </w:document>
+</file>
+
+<file path=word/intelligence2.xml><?xml version="1.0" encoding="utf-8"?>
+<int2:intelligence xmlns:int2="http://schemas.microsoft.com/office/intelligence/2020/intelligence" xmlns:oel="http://schemas.microsoft.com/office/2019/extlst">
+  <int2:observations/>
+  <int2:intelligenceSettings/>
+  <int2:onDemandWorkflows/>
+</int2:intelligence>
 </file>
 
 <file path=word/numbering.xml><?xml version="1.0" encoding="utf-8"?>

</xml_diff>

<commit_message>
validating player's answer choice to the options available
</commit_message>
<xml_diff>
--- a/SOFTWARE ENGINEERING NOTES RAW.docx
+++ b/SOFTWARE ENGINEERING NOTES RAW.docx
@@ -7675,6 +7675,89 @@
       <w:proofErr w:type="spellEnd"/>
       <w:r>
         <w:t>.</w:t>
+      </w:r>
+    </w:p>
+    <w:p>
+      <w:pPr>
+        <w:rPr>
+          <w:sz w:val="24"/>
+          <w:szCs w:val="24"/>
+        </w:rPr>
+      </w:pPr>
+    </w:p>
+    <w:p>
+      <w:pPr>
+        <w:rPr>
+          <w:sz w:val="24"/>
+          <w:szCs w:val="24"/>
+        </w:rPr>
+      </w:pPr>
+    </w:p>
+    <w:p>
+      <w:pPr>
+        <w:rPr>
+          <w:sz w:val="24"/>
+          <w:szCs w:val="24"/>
+        </w:rPr>
+      </w:pPr>
+      <w:r>
+        <w:rPr>
+          <w:sz w:val="24"/>
+          <w:szCs w:val="24"/>
+        </w:rPr>
+        <w:t>Task definition</w:t>
+      </w:r>
+    </w:p>
+    <w:p>
+      <w:pPr>
+        <w:rPr>
+          <w:sz w:val="24"/>
+          <w:szCs w:val="24"/>
+        </w:rPr>
+      </w:pPr>
+      <w:r>
+        <w:rPr>
+          <w:sz w:val="24"/>
+          <w:szCs w:val="24"/>
+        </w:rPr>
+        <w:t>Structure chart</w:t>
+      </w:r>
+      <w:r>
+        <w:rPr>
+          <w:sz w:val="24"/>
+          <w:szCs w:val="24"/>
+        </w:rPr>
+        <w:t xml:space="preserve"> </w:t>
+      </w:r>
+    </w:p>
+    <w:p>
+      <w:pPr>
+        <w:rPr>
+          <w:sz w:val="24"/>
+          <w:szCs w:val="24"/>
+        </w:rPr>
+      </w:pPr>
+      <w:r>
+        <w:rPr>
+          <w:sz w:val="24"/>
+          <w:szCs w:val="24"/>
+        </w:rPr>
+        <w:t>Flow chart</w:t>
+      </w:r>
+    </w:p>
+    <w:p>
+      <w:pPr>
+        <w:rPr>
+          <w:sz w:val="24"/>
+          <w:szCs w:val="24"/>
+        </w:rPr>
+      </w:pPr>
+      <w:r>
+        <w:rPr>
+          <w:sz w:val="24"/>
+          <w:szCs w:val="24"/>
+        </w:rPr>
+        <w:t>Data dictionary</w:t>
       </w:r>
     </w:p>
     <w:p>

</xml_diff>